<commit_message>
Final AI, Turn, HP code
Hopefully everything will work as expected
</commit_message>
<xml_diff>
--- a/Game Engine Report.docx
+++ b/Game Engine Report.docx
@@ -1,6 +1,6 @@
 
 <file path=word/document.xml><?xml version="1.0" encoding="utf-8"?>
-<w:document xmlns:wpc="http://schemas.microsoft.com/office/word/2010/wordprocessingCanvas" xmlns:cx="http://schemas.microsoft.com/office/drawing/2014/chartex" xmlns:cx1="http://schemas.microsoft.com/office/drawing/2015/9/8/chartex" xmlns:mc="http://schemas.openxmlformats.org/markup-compatibility/2006" xmlns:o="urn:schemas-microsoft-com:office:office" xmlns:r="http://schemas.openxmlformats.org/officeDocument/2006/relationships" xmlns:m="http://schemas.openxmlformats.org/officeDocument/2006/math" xmlns:v="urn:schemas-microsoft-com:vml" xmlns:wp14="http://schemas.microsoft.com/office/word/2010/wordprocessingDrawing" xmlns:wp="http://schemas.openxmlformats.org/drawingml/2006/wordprocessingDrawing" xmlns:w10="urn:schemas-microsoft-com:office:word" xmlns:w="http://schemas.openxmlformats.org/wordprocessingml/2006/main" xmlns:w14="http://schemas.microsoft.com/office/word/2010/wordml" xmlns:w15="http://schemas.microsoft.com/office/word/2012/wordml" xmlns:w16se="http://schemas.microsoft.com/office/word/2015/wordml/symex" xmlns:wpg="http://schemas.microsoft.com/office/word/2010/wordprocessingGroup" xmlns:wpi="http://schemas.microsoft.com/office/word/2010/wordprocessingInk" xmlns:wne="http://schemas.microsoft.com/office/word/2006/wordml" xmlns:wps="http://schemas.microsoft.com/office/word/2010/wordprocessingShape" mc:Ignorable="w14 w15 w16se wp14">
+<w:document xmlns:wpc="http://schemas.microsoft.com/office/word/2010/wordprocessingCanvas" xmlns:cx="http://schemas.microsoft.com/office/drawing/2014/chartex" xmlns:cx1="http://schemas.microsoft.com/office/drawing/2015/9/8/chartex" xmlns:cx2="http://schemas.microsoft.com/office/drawing/2015/10/21/chartex" xmlns:cx3="http://schemas.microsoft.com/office/drawing/2016/5/9/chartex" xmlns:cx4="http://schemas.microsoft.com/office/drawing/2016/5/10/chartex" xmlns:cx5="http://schemas.microsoft.com/office/drawing/2016/5/11/chartex" xmlns:cx6="http://schemas.microsoft.com/office/drawing/2016/5/12/chartex" xmlns:cx7="http://schemas.microsoft.com/office/drawing/2016/5/13/chartex" xmlns:cx8="http://schemas.microsoft.com/office/drawing/2016/5/14/chartex" xmlns:mc="http://schemas.openxmlformats.org/markup-compatibility/2006" xmlns:aink="http://schemas.microsoft.com/office/drawing/2016/ink" xmlns:am3d="http://schemas.microsoft.com/office/drawing/2017/model3d" xmlns:o="urn:schemas-microsoft-com:office:office" xmlns:r="http://schemas.openxmlformats.org/officeDocument/2006/relationships" xmlns:m="http://schemas.openxmlformats.org/officeDocument/2006/math" xmlns:v="urn:schemas-microsoft-com:vml" xmlns:wp14="http://schemas.microsoft.com/office/word/2010/wordprocessingDrawing" xmlns:wp="http://schemas.openxmlformats.org/drawingml/2006/wordprocessingDrawing" xmlns:w10="urn:schemas-microsoft-com:office:word" xmlns:w="http://schemas.openxmlformats.org/wordprocessingml/2006/main" xmlns:w14="http://schemas.microsoft.com/office/word/2010/wordml" xmlns:w15="http://schemas.microsoft.com/office/word/2012/wordml" xmlns:w16cid="http://schemas.microsoft.com/office/word/2016/wordml/cid" xmlns:w16se="http://schemas.microsoft.com/office/word/2015/wordml/symex" xmlns:wpg="http://schemas.microsoft.com/office/word/2010/wordprocessingGroup" xmlns:wpi="http://schemas.microsoft.com/office/word/2010/wordprocessingInk" xmlns:wne="http://schemas.microsoft.com/office/word/2006/wordml" xmlns:wps="http://schemas.microsoft.com/office/word/2010/wordprocessingShape" mc:Ignorable="w14 w15 w16se w16cid wp14">
   <w:body>
     <w:p/>
     <w:p/>
@@ -216,7 +216,6 @@
           <w:szCs w:val="36"/>
         </w:rPr>
       </w:pPr>
-      <w:proofErr w:type="spellStart"/>
       <w:r>
         <w:rPr>
           <w:rFonts w:cs="Times New Roman"/>
@@ -225,7 +224,6 @@
         </w:rPr>
         <w:t>Dominykas</w:t>
       </w:r>
-      <w:proofErr w:type="spellEnd"/>
       <w:r>
         <w:rPr>
           <w:rFonts w:cs="Times New Roman"/>
@@ -1265,141 +1263,155 @@
       <w:r>
         <w:t>;</w:t>
       </w:r>
-      <w:bookmarkStart w:id="4" w:name="_GoBack"/>
+    </w:p>
+    <w:p>
+      <w:pPr>
+        <w:pStyle w:val="Heading1"/>
+      </w:pPr>
+      <w:bookmarkStart w:id="4" w:name="_Toc7614937"/>
+      <w:r>
+        <w:t>Work Allocation</w:t>
+      </w:r>
       <w:bookmarkEnd w:id="4"/>
     </w:p>
     <w:p>
-      <w:pPr>
-        <w:pStyle w:val="Heading1"/>
-      </w:pPr>
-      <w:bookmarkStart w:id="5" w:name="_Toc7614937"/>
-      <w:r>
-        <w:t>Work Allocation</w:t>
+      <w:r>
+        <w:t>After some discussion group decided to allocate tasks in this manner:</w:t>
+      </w:r>
+    </w:p>
+    <w:p>
+      <w:pPr>
+        <w:pStyle w:val="Heading2"/>
+      </w:pPr>
+      <w:bookmarkStart w:id="5" w:name="_Toc7614938"/>
+      <w:r>
+        <w:t>Ryan’s tasks</w:t>
       </w:r>
       <w:bookmarkEnd w:id="5"/>
     </w:p>
     <w:p>
       <w:r>
-        <w:t>After some discussion group decided to allocate tasks in this manner:</w:t>
+        <w:t>Ryan was responsible for creating physics and collision detection for the game;</w:t>
       </w:r>
     </w:p>
     <w:p>
       <w:pPr>
         <w:pStyle w:val="Heading2"/>
       </w:pPr>
-      <w:bookmarkStart w:id="6" w:name="_Toc7614938"/>
-      <w:r>
-        <w:t>Ryan’s tasks</w:t>
+      <w:bookmarkStart w:id="6" w:name="_Toc7614939"/>
+      <w:r>
+        <w:t>Michael’s tasks</w:t>
       </w:r>
       <w:bookmarkEnd w:id="6"/>
     </w:p>
     <w:p>
       <w:r>
-        <w:t>Ryan was responsible for creating physics and collision detection for the game;</w:t>
+        <w:t>Michael was responsible for creating and managing levels with providing necessary assets for the game;</w:t>
       </w:r>
     </w:p>
     <w:p>
       <w:pPr>
         <w:pStyle w:val="Heading2"/>
       </w:pPr>
-      <w:bookmarkStart w:id="7" w:name="_Toc7614939"/>
-      <w:r>
-        <w:t>Michael’s tasks</w:t>
+      <w:bookmarkStart w:id="7" w:name="_Toc7614940"/>
+      <w:proofErr w:type="spellStart"/>
+      <w:r>
+        <w:t>Dominykas’</w:t>
+      </w:r>
+      <w:r>
+        <w:t>s</w:t>
+      </w:r>
+      <w:proofErr w:type="spellEnd"/>
+      <w:r>
+        <w:t xml:space="preserve"> </w:t>
+      </w:r>
+      <w:r>
+        <w:t>tasks</w:t>
       </w:r>
       <w:bookmarkEnd w:id="7"/>
     </w:p>
     <w:p>
-      <w:r>
-        <w:t>Michael was responsible for creating and managing levels with providing necessary assets for the game;</w:t>
+      <w:bookmarkStart w:id="8" w:name="_Toc7614941"/>
+      <w:r>
+        <w:t>Dominykas was responsible for creating enemy NPC with AI behaviour,</w:t>
+      </w:r>
+      <w:r>
+        <w:t xml:space="preserve"> Player and NPC health,</w:t>
+      </w:r>
+      <w:r>
+        <w:t xml:space="preserve"> text to screen values in the game,</w:t>
+      </w:r>
+      <w:r>
+        <w:t xml:space="preserve"> checking player and NPC turns and sending arrow state to NPC.</w:t>
+      </w:r>
+    </w:p>
+    <w:p>
+      <w:r>
+        <w:t>The first task was creating an NPC character object class in the game, which constructor would take model, position and orientation. All of those values are being assigned in a scene from JSON files.</w:t>
+      </w:r>
+    </w:p>
+    <w:p>
+      <w:r>
+        <w:t>Next thing was to implement an AI component, which would have all calculations and algorithms in it. AI component is assigned in NPC constructor.</w:t>
+      </w:r>
+    </w:p>
+    <w:p>
+      <w:r>
+        <w:t xml:space="preserve">AI calculated the range of possible angle and power and tries to shrink its minimum and maximum range values as the arrow hit the ground, telling if its arrow was undershot or </w:t>
+      </w:r>
+      <w:r>
+        <w:lastRenderedPageBreak/>
+        <w:t>overshot the player.</w:t>
+      </w:r>
+      <w:r>
+        <w:t xml:space="preserve"> If undershot, next time range will switch so NPC would shoot arrow higher or stronger, if overshot, lower angle or weaker power.</w:t>
+      </w:r>
+      <w:bookmarkStart w:id="9" w:name="_GoBack"/>
+      <w:bookmarkEnd w:id="9"/>
+    </w:p>
+    <w:p>
+      <w:r>
+        <w:t xml:space="preserve">NPC had all calculations from AI combined in </w:t>
+      </w:r>
+      <w:r>
+        <w:t xml:space="preserve">game </w:t>
+      </w:r>
+      <w:r>
+        <w:t>update and will run only if it is NPCs turn.</w:t>
+      </w:r>
+    </w:p>
+    <w:p>
+      <w:r>
+        <w:t>Implemented way to see Player health on top left corner and NPC health on top right corner. When either of them are hit, their health will be reduced.</w:t>
+      </w:r>
+      <w:r>
+        <w:t xml:space="preserve"> When Player health reduces down to 0, a message will be shown informing that player lost, if NPC health reduces to 0, message will be shown informing that player won.</w:t>
+      </w:r>
+    </w:p>
+    <w:p>
+      <w:r>
+        <w:t>Last thi</w:t>
+      </w:r>
+      <w:r>
+        <w:t>ng</w:t>
+      </w:r>
+      <w:r>
+        <w:t xml:space="preserve"> was to implement a class which would be responsible for holding information which turns it is. Which class sends state if turn between NPC and player, notifying if it is their turn to act. When it is player’s turn, the player will be allowed to control the player and shoot the arrow while NPC will be idle. When NPC turn, the enemy will calculate the angle and power of the bow and shoot the arrow, disabling player’s access to control player character. Finally, awaiting turn between player and NPC turns is on when arrow still flies, disabling player and NPC from acting.</w:t>
       </w:r>
     </w:p>
     <w:p>
       <w:pPr>
         <w:pStyle w:val="Heading2"/>
       </w:pPr>
-      <w:bookmarkStart w:id="8" w:name="_Toc7614940"/>
       <w:proofErr w:type="spellStart"/>
       <w:r>
-        <w:t>Dominykas’</w:t>
-      </w:r>
-      <w:r>
-        <w:t>s</w:t>
+        <w:t>Shafay’s</w:t>
       </w:r>
       <w:proofErr w:type="spellEnd"/>
       <w:r>
-        <w:t xml:space="preserve"> </w:t>
-      </w:r>
-      <w:r>
-        <w:t>tasks</w:t>
+        <w:t xml:space="preserve"> tasks</w:t>
       </w:r>
       <w:bookmarkEnd w:id="8"/>
-    </w:p>
-    <w:p>
-      <w:proofErr w:type="spellStart"/>
-      <w:r>
-        <w:t>Dominykas</w:t>
-      </w:r>
-      <w:proofErr w:type="spellEnd"/>
-      <w:r>
-        <w:t xml:space="preserve"> was responsible for creating enemy NPC with AI behaviour, checking player and NPC turns and sending arrow state to NPC.</w:t>
-      </w:r>
-    </w:p>
-    <w:p>
-      <w:r>
-        <w:t xml:space="preserve">First task was creating NPC character object class in the game, which constructor would take model, position and orientation. All of those values are being assigned in scene from </w:t>
-      </w:r>
-      <w:proofErr w:type="spellStart"/>
-      <w:r>
-        <w:t>json</w:t>
-      </w:r>
-      <w:proofErr w:type="spellEnd"/>
-      <w:r>
-        <w:t xml:space="preserve"> files.</w:t>
-      </w:r>
-    </w:p>
-    <w:p>
-      <w:r>
-        <w:t>Next thing was to implement AI component, which would have all calculations and algorithms in it. AI component is assigned in NPC constructor.</w:t>
-      </w:r>
-    </w:p>
-    <w:p>
-      <w:r>
-        <w:t>AI calculated range of possible angle and power and tries to shrink it minimum and maximum range values as arrow hits the ground, telling if it arrow undershot or overshot the player.</w:t>
-      </w:r>
-    </w:p>
-    <w:p>
-      <w:r>
-        <w:lastRenderedPageBreak/>
-        <w:t>NPC had all calculations from AI combined in update and will run only if it is NPCs turn.</w:t>
-      </w:r>
-    </w:p>
-    <w:p>
-      <w:r>
-        <w:t>(Still need to add new stuff which I will implement later)</w:t>
-      </w:r>
-    </w:p>
-    <w:p>
-      <w:r>
-        <w:t>Last this was to implement class which would be responsible for holding information which turn it is. Which class sends state if turn between NPC and player, notifying if it is their turn to act. When it is player’s turn, player will be allowed to control the player and shoot the arrow while NPC will be idle. When NPC turn, enemy will calculate angle and power of the bow and shoot arrow, disabling player’s access to</w:t>
-      </w:r>
-      <w:r>
-        <w:t xml:space="preserve"> control player character. Finally, a waiting turn between player and NPC turns is on when arrow still flies, disabling player and NPC from acting.</w:t>
-      </w:r>
-    </w:p>
-    <w:p>
-      <w:pPr>
-        <w:pStyle w:val="Heading2"/>
-      </w:pPr>
-      <w:bookmarkStart w:id="9" w:name="_Toc7614941"/>
-      <w:proofErr w:type="spellStart"/>
-      <w:r>
-        <w:t>Shafay’s</w:t>
-      </w:r>
-      <w:proofErr w:type="spellEnd"/>
-      <w:r>
-        <w:t xml:space="preserve"> tasks</w:t>
-      </w:r>
-      <w:bookmarkEnd w:id="9"/>
     </w:p>
     <w:p>
       <w:proofErr w:type="spellStart"/>
@@ -1453,7 +1465,7 @@
 </file>
 
 <file path=word/endnotes.xml><?xml version="1.0" encoding="utf-8"?>
-<w:endnotes xmlns:wpc="http://schemas.microsoft.com/office/word/2010/wordprocessingCanvas" xmlns:cx="http://schemas.microsoft.com/office/drawing/2014/chartex" xmlns:cx1="http://schemas.microsoft.com/office/drawing/2015/9/8/chartex" xmlns:mc="http://schemas.openxmlformats.org/markup-compatibility/2006" xmlns:o="urn:schemas-microsoft-com:office:office" xmlns:r="http://schemas.openxmlformats.org/officeDocument/2006/relationships" xmlns:m="http://schemas.openxmlformats.org/officeDocument/2006/math" xmlns:v="urn:schemas-microsoft-com:vml" xmlns:wp14="http://schemas.microsoft.com/office/word/2010/wordprocessingDrawing" xmlns:wp="http://schemas.openxmlformats.org/drawingml/2006/wordprocessingDrawing" xmlns:w10="urn:schemas-microsoft-com:office:word" xmlns:w="http://schemas.openxmlformats.org/wordprocessingml/2006/main" xmlns:w14="http://schemas.microsoft.com/office/word/2010/wordml" xmlns:w15="http://schemas.microsoft.com/office/word/2012/wordml" xmlns:w16se="http://schemas.microsoft.com/office/word/2015/wordml/symex" xmlns:wpg="http://schemas.microsoft.com/office/word/2010/wordprocessingGroup" xmlns:wpi="http://schemas.microsoft.com/office/word/2010/wordprocessingInk" xmlns:wne="http://schemas.microsoft.com/office/word/2006/wordml" xmlns:wps="http://schemas.microsoft.com/office/word/2010/wordprocessingShape" mc:Ignorable="w14 w15 w16se wp14">
+<w:endnotes xmlns:wpc="http://schemas.microsoft.com/office/word/2010/wordprocessingCanvas" xmlns:cx="http://schemas.microsoft.com/office/drawing/2014/chartex" xmlns:cx1="http://schemas.microsoft.com/office/drawing/2015/9/8/chartex" xmlns:cx2="http://schemas.microsoft.com/office/drawing/2015/10/21/chartex" xmlns:cx3="http://schemas.microsoft.com/office/drawing/2016/5/9/chartex" xmlns:cx4="http://schemas.microsoft.com/office/drawing/2016/5/10/chartex" xmlns:cx5="http://schemas.microsoft.com/office/drawing/2016/5/11/chartex" xmlns:cx6="http://schemas.microsoft.com/office/drawing/2016/5/12/chartex" xmlns:cx7="http://schemas.microsoft.com/office/drawing/2016/5/13/chartex" xmlns:cx8="http://schemas.microsoft.com/office/drawing/2016/5/14/chartex" xmlns:mc="http://schemas.openxmlformats.org/markup-compatibility/2006" xmlns:aink="http://schemas.microsoft.com/office/drawing/2016/ink" xmlns:am3d="http://schemas.microsoft.com/office/drawing/2017/model3d" xmlns:o="urn:schemas-microsoft-com:office:office" xmlns:r="http://schemas.openxmlformats.org/officeDocument/2006/relationships" xmlns:m="http://schemas.openxmlformats.org/officeDocument/2006/math" xmlns:v="urn:schemas-microsoft-com:vml" xmlns:wp14="http://schemas.microsoft.com/office/word/2010/wordprocessingDrawing" xmlns:wp="http://schemas.openxmlformats.org/drawingml/2006/wordprocessingDrawing" xmlns:w10="urn:schemas-microsoft-com:office:word" xmlns:w="http://schemas.openxmlformats.org/wordprocessingml/2006/main" xmlns:w14="http://schemas.microsoft.com/office/word/2010/wordml" xmlns:w15="http://schemas.microsoft.com/office/word/2012/wordml" xmlns:w16cid="http://schemas.microsoft.com/office/word/2016/wordml/cid" xmlns:w16se="http://schemas.microsoft.com/office/word/2015/wordml/symex" xmlns:wpg="http://schemas.microsoft.com/office/word/2010/wordprocessingGroup" xmlns:wpi="http://schemas.microsoft.com/office/word/2010/wordprocessingInk" xmlns:wne="http://schemas.microsoft.com/office/word/2006/wordml" xmlns:wps="http://schemas.microsoft.com/office/word/2010/wordprocessingShape" mc:Ignorable="w14 w15 w16se w16cid wp14">
   <w:endnote w:type="separator" w:id="-1">
     <w:p>
       <w:pPr>
@@ -1478,7 +1490,7 @@
 </file>
 
 <file path=word/footnotes.xml><?xml version="1.0" encoding="utf-8"?>
-<w:footnotes xmlns:wpc="http://schemas.microsoft.com/office/word/2010/wordprocessingCanvas" xmlns:cx="http://schemas.microsoft.com/office/drawing/2014/chartex" xmlns:cx1="http://schemas.microsoft.com/office/drawing/2015/9/8/chartex" xmlns:mc="http://schemas.openxmlformats.org/markup-compatibility/2006" xmlns:o="urn:schemas-microsoft-com:office:office" xmlns:r="http://schemas.openxmlformats.org/officeDocument/2006/relationships" xmlns:m="http://schemas.openxmlformats.org/officeDocument/2006/math" xmlns:v="urn:schemas-microsoft-com:vml" xmlns:wp14="http://schemas.microsoft.com/office/word/2010/wordprocessingDrawing" xmlns:wp="http://schemas.openxmlformats.org/drawingml/2006/wordprocessingDrawing" xmlns:w10="urn:schemas-microsoft-com:office:word" xmlns:w="http://schemas.openxmlformats.org/wordprocessingml/2006/main" xmlns:w14="http://schemas.microsoft.com/office/word/2010/wordml" xmlns:w15="http://schemas.microsoft.com/office/word/2012/wordml" xmlns:w16se="http://schemas.microsoft.com/office/word/2015/wordml/symex" xmlns:wpg="http://schemas.microsoft.com/office/word/2010/wordprocessingGroup" xmlns:wpi="http://schemas.microsoft.com/office/word/2010/wordprocessingInk" xmlns:wne="http://schemas.microsoft.com/office/word/2006/wordml" xmlns:wps="http://schemas.microsoft.com/office/word/2010/wordprocessingShape" mc:Ignorable="w14 w15 w16se wp14">
+<w:footnotes xmlns:wpc="http://schemas.microsoft.com/office/word/2010/wordprocessingCanvas" xmlns:cx="http://schemas.microsoft.com/office/drawing/2014/chartex" xmlns:cx1="http://schemas.microsoft.com/office/drawing/2015/9/8/chartex" xmlns:cx2="http://schemas.microsoft.com/office/drawing/2015/10/21/chartex" xmlns:cx3="http://schemas.microsoft.com/office/drawing/2016/5/9/chartex" xmlns:cx4="http://schemas.microsoft.com/office/drawing/2016/5/10/chartex" xmlns:cx5="http://schemas.microsoft.com/office/drawing/2016/5/11/chartex" xmlns:cx6="http://schemas.microsoft.com/office/drawing/2016/5/12/chartex" xmlns:cx7="http://schemas.microsoft.com/office/drawing/2016/5/13/chartex" xmlns:cx8="http://schemas.microsoft.com/office/drawing/2016/5/14/chartex" xmlns:mc="http://schemas.openxmlformats.org/markup-compatibility/2006" xmlns:aink="http://schemas.microsoft.com/office/drawing/2016/ink" xmlns:am3d="http://schemas.microsoft.com/office/drawing/2017/model3d" xmlns:o="urn:schemas-microsoft-com:office:office" xmlns:r="http://schemas.openxmlformats.org/officeDocument/2006/relationships" xmlns:m="http://schemas.openxmlformats.org/officeDocument/2006/math" xmlns:v="urn:schemas-microsoft-com:vml" xmlns:wp14="http://schemas.microsoft.com/office/word/2010/wordprocessingDrawing" xmlns:wp="http://schemas.openxmlformats.org/drawingml/2006/wordprocessingDrawing" xmlns:w10="urn:schemas-microsoft-com:office:word" xmlns:w="http://schemas.openxmlformats.org/wordprocessingml/2006/main" xmlns:w14="http://schemas.microsoft.com/office/word/2010/wordml" xmlns:w15="http://schemas.microsoft.com/office/word/2012/wordml" xmlns:w16cid="http://schemas.microsoft.com/office/word/2016/wordml/cid" xmlns:w16se="http://schemas.microsoft.com/office/word/2015/wordml/symex" xmlns:wpg="http://schemas.microsoft.com/office/word/2010/wordprocessingGroup" xmlns:wpi="http://schemas.microsoft.com/office/word/2010/wordprocessingInk" xmlns:wne="http://schemas.microsoft.com/office/word/2006/wordml" xmlns:wps="http://schemas.microsoft.com/office/word/2010/wordprocessingShape" mc:Ignorable="w14 w15 w16se w16cid wp14">
   <w:footnote w:type="separator" w:id="-1">
     <w:p>
       <w:pPr>
@@ -1503,7 +1515,7 @@
 </file>
 
 <file path=word/header1.xml><?xml version="1.0" encoding="utf-8"?>
-<w:hdr xmlns:wpc="http://schemas.microsoft.com/office/word/2010/wordprocessingCanvas" xmlns:cx="http://schemas.microsoft.com/office/drawing/2014/chartex" xmlns:cx1="http://schemas.microsoft.com/office/drawing/2015/9/8/chartex" xmlns:mc="http://schemas.openxmlformats.org/markup-compatibility/2006" xmlns:o="urn:schemas-microsoft-com:office:office" xmlns:r="http://schemas.openxmlformats.org/officeDocument/2006/relationships" xmlns:m="http://schemas.openxmlformats.org/officeDocument/2006/math" xmlns:v="urn:schemas-microsoft-com:vml" xmlns:wp14="http://schemas.microsoft.com/office/word/2010/wordprocessingDrawing" xmlns:wp="http://schemas.openxmlformats.org/drawingml/2006/wordprocessingDrawing" xmlns:w10="urn:schemas-microsoft-com:office:word" xmlns:w="http://schemas.openxmlformats.org/wordprocessingml/2006/main" xmlns:w14="http://schemas.microsoft.com/office/word/2010/wordml" xmlns:w15="http://schemas.microsoft.com/office/word/2012/wordml" xmlns:w16se="http://schemas.microsoft.com/office/word/2015/wordml/symex" xmlns:wpg="http://schemas.microsoft.com/office/word/2010/wordprocessingGroup" xmlns:wpi="http://schemas.microsoft.com/office/word/2010/wordprocessingInk" xmlns:wne="http://schemas.microsoft.com/office/word/2006/wordml" xmlns:wps="http://schemas.microsoft.com/office/word/2010/wordprocessingShape" mc:Ignorable="w14 w15 w16se wp14">
+<w:hdr xmlns:wpc="http://schemas.microsoft.com/office/word/2010/wordprocessingCanvas" xmlns:cx="http://schemas.microsoft.com/office/drawing/2014/chartex" xmlns:cx1="http://schemas.microsoft.com/office/drawing/2015/9/8/chartex" xmlns:cx2="http://schemas.microsoft.com/office/drawing/2015/10/21/chartex" xmlns:cx3="http://schemas.microsoft.com/office/drawing/2016/5/9/chartex" xmlns:cx4="http://schemas.microsoft.com/office/drawing/2016/5/10/chartex" xmlns:cx5="http://schemas.microsoft.com/office/drawing/2016/5/11/chartex" xmlns:cx6="http://schemas.microsoft.com/office/drawing/2016/5/12/chartex" xmlns:cx7="http://schemas.microsoft.com/office/drawing/2016/5/13/chartex" xmlns:cx8="http://schemas.microsoft.com/office/drawing/2016/5/14/chartex" xmlns:mc="http://schemas.openxmlformats.org/markup-compatibility/2006" xmlns:aink="http://schemas.microsoft.com/office/drawing/2016/ink" xmlns:am3d="http://schemas.microsoft.com/office/drawing/2017/model3d" xmlns:o="urn:schemas-microsoft-com:office:office" xmlns:r="http://schemas.openxmlformats.org/officeDocument/2006/relationships" xmlns:m="http://schemas.openxmlformats.org/officeDocument/2006/math" xmlns:v="urn:schemas-microsoft-com:vml" xmlns:wp14="http://schemas.microsoft.com/office/word/2010/wordprocessingDrawing" xmlns:wp="http://schemas.openxmlformats.org/drawingml/2006/wordprocessingDrawing" xmlns:w10="urn:schemas-microsoft-com:office:word" xmlns:w="http://schemas.openxmlformats.org/wordprocessingml/2006/main" xmlns:w14="http://schemas.microsoft.com/office/word/2010/wordml" xmlns:w15="http://schemas.microsoft.com/office/word/2012/wordml" xmlns:w16cid="http://schemas.microsoft.com/office/word/2016/wordml/cid" xmlns:w16se="http://schemas.microsoft.com/office/word/2015/wordml/symex" xmlns:wpg="http://schemas.microsoft.com/office/word/2010/wordprocessingGroup" xmlns:wpi="http://schemas.microsoft.com/office/word/2010/wordprocessingInk" xmlns:wne="http://schemas.microsoft.com/office/word/2006/wordml" xmlns:wps="http://schemas.microsoft.com/office/word/2010/wordprocessingShape" mc:Ignorable="w14 w15 w16se w16cid wp14">
   <w:p>
     <w:pPr>
       <w:pStyle w:val="Header"/>
@@ -1517,7 +1529,7 @@
 </file>
 
 <file path=word/styles.xml><?xml version="1.0" encoding="utf-8"?>
-<w:styles xmlns:mc="http://schemas.openxmlformats.org/markup-compatibility/2006" xmlns:r="http://schemas.openxmlformats.org/officeDocument/2006/relationships" xmlns:w="http://schemas.openxmlformats.org/wordprocessingml/2006/main" xmlns:w14="http://schemas.microsoft.com/office/word/2010/wordml" xmlns:w15="http://schemas.microsoft.com/office/word/2012/wordml" xmlns:w16se="http://schemas.microsoft.com/office/word/2015/wordml/symex" mc:Ignorable="w14 w15 w16se">
+<w:styles xmlns:mc="http://schemas.openxmlformats.org/markup-compatibility/2006" xmlns:r="http://schemas.openxmlformats.org/officeDocument/2006/relationships" xmlns:w="http://schemas.openxmlformats.org/wordprocessingml/2006/main" xmlns:w14="http://schemas.microsoft.com/office/word/2010/wordml" xmlns:w15="http://schemas.microsoft.com/office/word/2012/wordml" xmlns:w16cid="http://schemas.microsoft.com/office/word/2016/wordml/cid" xmlns:w16se="http://schemas.microsoft.com/office/word/2015/wordml/symex" mc:Ignorable="w14 w15 w16se w16cid">
   <w:docDefaults>
     <w:rPrDefault>
       <w:rPr>
@@ -1533,7 +1545,7 @@
       </w:pPr>
     </w:pPrDefault>
   </w:docDefaults>
-  <w:latentStyles w:defLockedState="0" w:defUIPriority="99" w:defSemiHidden="0" w:defUnhideWhenUsed="0" w:defQFormat="0" w:count="371">
+  <w:latentStyles w:defLockedState="0" w:defUIPriority="99" w:defSemiHidden="0" w:defUnhideWhenUsed="0" w:defQFormat="0" w:count="376">
     <w:lsdException w:name="Normal" w:uiPriority="0" w:qFormat="1"/>
     <w:lsdException w:name="heading 1" w:uiPriority="9" w:qFormat="1"/>
     <w:lsdException w:name="heading 2" w:semiHidden="1" w:uiPriority="9" w:unhideWhenUsed="1" w:qFormat="1"/>
@@ -1639,7 +1651,6 @@
     <w:lsdException w:name="HTML Sample" w:semiHidden="1" w:unhideWhenUsed="1"/>
     <w:lsdException w:name="HTML Typewriter" w:semiHidden="1" w:unhideWhenUsed="1"/>
     <w:lsdException w:name="HTML Variable" w:semiHidden="1" w:unhideWhenUsed="1"/>
-    <w:lsdException w:name="Normal Table" w:semiHidden="1" w:unhideWhenUsed="1"/>
     <w:lsdException w:name="annotation subject" w:semiHidden="1" w:unhideWhenUsed="1"/>
     <w:lsdException w:name="No List" w:semiHidden="1" w:unhideWhenUsed="1"/>
     <w:lsdException w:name="Outline List 1" w:semiHidden="1" w:unhideWhenUsed="1"/>
@@ -1682,11 +1693,8 @@
     <w:lsdException w:name="Table Contemporary" w:semiHidden="1" w:unhideWhenUsed="1"/>
     <w:lsdException w:name="Table Elegant" w:semiHidden="1" w:unhideWhenUsed="1"/>
     <w:lsdException w:name="Table Professional" w:semiHidden="1" w:unhideWhenUsed="1"/>
-    <w:lsdException w:name="Table Subtle 1" w:semiHidden="1" w:unhideWhenUsed="1"/>
     <w:lsdException w:name="Table Subtle 2" w:semiHidden="1" w:unhideWhenUsed="1"/>
     <w:lsdException w:name="Table Web 1" w:semiHidden="1" w:unhideWhenUsed="1"/>
-    <w:lsdException w:name="Table Web 2" w:semiHidden="1" w:unhideWhenUsed="1"/>
-    <w:lsdException w:name="Table Web 3" w:semiHidden="1" w:unhideWhenUsed="1"/>
     <w:lsdException w:name="Balloon Text" w:semiHidden="1" w:unhideWhenUsed="1"/>
     <w:lsdException w:name="Table Grid" w:uiPriority="39"/>
     <w:lsdException w:name="Table Theme" w:semiHidden="1" w:unhideWhenUsed="1"/>
@@ -1905,6 +1913,11 @@
     <w:lsdException w:name="List Table 5 Dark Accent 6" w:uiPriority="50"/>
     <w:lsdException w:name="List Table 6 Colorful Accent 6" w:uiPriority="51"/>
     <w:lsdException w:name="List Table 7 Colorful Accent 6" w:uiPriority="52"/>
+    <w:lsdException w:name="Mention" w:semiHidden="1" w:unhideWhenUsed="1"/>
+    <w:lsdException w:name="Smart Hyperlink" w:semiHidden="1" w:unhideWhenUsed="1"/>
+    <w:lsdException w:name="Hashtag" w:semiHidden="1" w:unhideWhenUsed="1"/>
+    <w:lsdException w:name="Unresolved Mention" w:semiHidden="1" w:unhideWhenUsed="1"/>
+    <w:lsdException w:name="Smart Link" w:semiHidden="1" w:unhideWhenUsed="1"/>
   </w:latentStyles>
   <w:style w:type="paragraph" w:default="1" w:styleId="Normal">
     <w:name w:val="Normal"/>
@@ -2115,6 +2128,22 @@
       <w:spacing w:after="100"/>
       <w:ind w:left="240"/>
     </w:pPr>
+  </w:style>
+  <w:style w:type="paragraph" w:styleId="NormalWeb">
+    <w:name w:val="Normal (Web)"/>
+    <w:basedOn w:val="Normal"/>
+    <w:uiPriority w:val="99"/>
+    <w:semiHidden/>
+    <w:unhideWhenUsed/>
+    <w:rsid w:val="00F312EC"/>
+    <w:pPr>
+      <w:spacing w:before="100" w:beforeAutospacing="1" w:after="100" w:afterAutospacing="1" w:line="240" w:lineRule="auto"/>
+    </w:pPr>
+    <w:rPr>
+      <w:rFonts w:eastAsia="Times New Roman" w:cs="Times New Roman"/>
+      <w:szCs w:val="24"/>
+      <w:lang w:eastAsia="en-GB"/>
+    </w:rPr>
   </w:style>
 </w:styles>
 </file>
@@ -2385,7 +2414,7 @@
 </file>
 
 <file path=customXml/itemProps1.xml><?xml version="1.0" encoding="utf-8"?>
-<ds:datastoreItem xmlns:ds="http://schemas.openxmlformats.org/officeDocument/2006/customXml" ds:itemID="{C0DE2108-1533-47C6-9E8B-DF6CE8907F54}">
+<ds:datastoreItem xmlns:ds="http://schemas.openxmlformats.org/officeDocument/2006/customXml" ds:itemID="{6981FE25-11C8-4665-B61E-9EF7715F0FC0}">
   <ds:schemaRefs>
     <ds:schemaRef ds:uri="http://schemas.openxmlformats.org/officeDocument/2006/bibliography"/>
   </ds:schemaRefs>

</xml_diff>